<commit_message>
fixing topological sort, more fixes needed at home
</commit_message>
<xml_diff>
--- a/blog materials/Graph part II.docx
+++ b/blog materials/Graph part II.docx
@@ -80,95 +80,87 @@
         </w:numPr>
       </w:pPr>
       <w:r>
-        <w:t xml:space="preserve">Linear ordering of vertices such that every directed edge </w:t>
-      </w:r>
-      <w:proofErr w:type="spellStart"/>
-      <w:r>
-        <w:t>uv</w:t>
-      </w:r>
-      <w:proofErr w:type="spellEnd"/>
-      <w:r>
-        <w:t xml:space="preserve">, vertex u comes before v in the ordering. </w:t>
+        <w:t xml:space="preserve">Linear ordering of vertices such that every directed edge uv, vertex u comes before v in the ordering. </w:t>
+      </w:r>
+    </w:p>
+    <w:p>
+      <w:pPr>
+        <w:pStyle w:val="a3"/>
+        <w:numPr>
+          <w:ilvl w:val="0"/>
+          <w:numId w:val="2"/>
+        </w:numPr>
+      </w:pPr>
+      <w:r>
+        <w:t>There can be more than one topological sorting for a graph</w:t>
+      </w:r>
+    </w:p>
+    <w:p>
+      <w:pPr>
+        <w:pStyle w:val="a3"/>
+        <w:numPr>
+          <w:ilvl w:val="0"/>
+          <w:numId w:val="2"/>
+        </w:numPr>
+      </w:pPr>
+      <w:r>
+        <w:t>Order vertices so that edges point from lower order to higher order</w:t>
+      </w:r>
+    </w:p>
+    <w:p>
+      <w:r>
+        <w:t>Applications:</w:t>
+      </w:r>
+    </w:p>
+    <w:p>
+      <w:pPr>
+        <w:pStyle w:val="a3"/>
+        <w:numPr>
+          <w:ilvl w:val="0"/>
+          <w:numId w:val="2"/>
+        </w:numPr>
+      </w:pPr>
+      <w:r>
+        <w:t>Build systems</w:t>
+      </w:r>
+    </w:p>
+    <w:p>
+      <w:pPr>
+        <w:pStyle w:val="a3"/>
+        <w:numPr>
+          <w:ilvl w:val="0"/>
+          <w:numId w:val="2"/>
+        </w:numPr>
+      </w:pPr>
+      <w:r>
+        <w:t>Advanced-packaging tool</w:t>
+      </w:r>
+    </w:p>
+    <w:p>
+      <w:pPr>
+        <w:pStyle w:val="a3"/>
+        <w:numPr>
+          <w:ilvl w:val="0"/>
+          <w:numId w:val="2"/>
+        </w:numPr>
+      </w:pPr>
+      <w:r>
+        <w:t>Task scheduling</w:t>
+      </w:r>
+    </w:p>
+    <w:p>
+      <w:pPr>
+        <w:pStyle w:val="a3"/>
+        <w:numPr>
+          <w:ilvl w:val="0"/>
+          <w:numId w:val="2"/>
+        </w:numPr>
+      </w:pPr>
+      <w:r>
+        <w:t>Pre-req problems</w:t>
       </w:r>
       <w:bookmarkStart w:id="0" w:name="_GoBack"/>
       <w:bookmarkEnd w:id="0"/>
-    </w:p>
-    <w:p>
-      <w:pPr>
-        <w:pStyle w:val="a3"/>
-        <w:numPr>
-          <w:ilvl w:val="0"/>
-          <w:numId w:val="2"/>
-        </w:numPr>
-      </w:pPr>
-      <w:r>
-        <w:t>There can be more than one topological sorting for a graph</w:t>
-      </w:r>
-    </w:p>
-    <w:p>
-      <w:pPr>
-        <w:pStyle w:val="a3"/>
-        <w:numPr>
-          <w:ilvl w:val="0"/>
-          <w:numId w:val="2"/>
-        </w:numPr>
-      </w:pPr>
-      <w:r>
-        <w:t>Order vertices so that edges point from lower order to higher order</w:t>
-      </w:r>
-    </w:p>
-    <w:p>
-      <w:r>
-        <w:t>Applications:</w:t>
-      </w:r>
-    </w:p>
-    <w:p>
-      <w:pPr>
-        <w:pStyle w:val="a3"/>
-        <w:numPr>
-          <w:ilvl w:val="0"/>
-          <w:numId w:val="2"/>
-        </w:numPr>
-      </w:pPr>
-      <w:r>
-        <w:t>Build systems</w:t>
-      </w:r>
-    </w:p>
-    <w:p>
-      <w:pPr>
-        <w:pStyle w:val="a3"/>
-        <w:numPr>
-          <w:ilvl w:val="0"/>
-          <w:numId w:val="2"/>
-        </w:numPr>
-      </w:pPr>
-      <w:r>
-        <w:t>Advanced-packaging tool</w:t>
-      </w:r>
-    </w:p>
-    <w:p>
-      <w:pPr>
-        <w:pStyle w:val="a3"/>
-        <w:numPr>
-          <w:ilvl w:val="0"/>
-          <w:numId w:val="2"/>
-        </w:numPr>
-      </w:pPr>
-      <w:r>
-        <w:t>Task scheduling</w:t>
-      </w:r>
-    </w:p>
-    <w:p>
-      <w:pPr>
-        <w:pStyle w:val="a3"/>
-        <w:numPr>
-          <w:ilvl w:val="0"/>
-          <w:numId w:val="2"/>
-        </w:numPr>
-      </w:pPr>
-      <w:r>
-        <w:t>Pre-req problems</w:t>
-      </w:r>
     </w:p>
     <w:p>
       <w:r>
@@ -253,6 +245,11 @@
           <w:ilvl w:val="0"/>
           <w:numId w:val="2"/>
         </w:numPr>
+        <w:rPr>
+          <w:rStyle w:val="a4"/>
+          <w:color w:val="auto"/>
+          <w:u w:val="none"/>
+        </w:rPr>
       </w:pPr>
       <w:hyperlink r:id="rId9" w:history="1">
         <w:r>
@@ -263,6 +260,23 @@
         </w:r>
       </w:hyperlink>
     </w:p>
+    <w:p>
+      <w:pPr>
+        <w:pStyle w:val="a3"/>
+        <w:numPr>
+          <w:ilvl w:val="0"/>
+          <w:numId w:val="2"/>
+        </w:numPr>
+      </w:pPr>
+      <w:hyperlink r:id="rId10" w:history="1">
+        <w:r>
+          <w:rPr>
+            <w:rStyle w:val="a4"/>
+          </w:rPr>
+          <w:t>https://m.blog.naver.com/occidere/220921661731</w:t>
+        </w:r>
+      </w:hyperlink>
+    </w:p>
     <w:p/>
     <w:p>
       <w:pPr>
@@ -303,15 +317,7 @@
         <w:t>undirected</w:t>
       </w:r>
       <w:r>
-        <w:t xml:space="preserve">, connected graph a spanning tree of graph G is tree that spans G =&gt; include every vertex of G. and is a subgraph of </w:t>
-      </w:r>
-      <w:proofErr w:type="gramStart"/>
-      <w:r>
-        <w:t>G(</w:t>
-      </w:r>
-      <w:proofErr w:type="gramEnd"/>
-      <w:r>
-        <w:t>every edge in the tree belongs to G)</w:t>
+        <w:t>, connected graph a spanning tree of graph G is tree that spans G =&gt; include every vertex of G. and is a subgraph of G(every edge in the tree belongs to G)</w:t>
       </w:r>
     </w:p>
     <w:p>
@@ -490,15 +496,7 @@
         </w:numPr>
       </w:pPr>
       <w:r>
-        <w:t xml:space="preserve">Time complexity of disjoint-set operation will be </w:t>
-      </w:r>
-      <w:proofErr w:type="gramStart"/>
-      <w:r>
-        <w:t>O(</w:t>
-      </w:r>
-      <w:proofErr w:type="gramEnd"/>
-      <w:r>
-        <w:t>E log V).</w:t>
+        <w:t>Time complexity of disjoint-set operation will be O(E log V).</w:t>
       </w:r>
     </w:p>
     <w:p>
@@ -580,13 +578,8 @@
           <w:bCs/>
         </w:rPr>
       </w:pPr>
-      <w:proofErr w:type="gramStart"/>
-      <w:r>
-        <w:t>Similar to</w:t>
-      </w:r>
-      <w:proofErr w:type="gramEnd"/>
-      <w:r>
-        <w:t xml:space="preserve"> Kruskal in that it uses greedy approach to find minimum spanning tree. Grow spanning tree from starting position by adding </w:t>
+      <w:r>
+        <w:t xml:space="preserve">Similar to Kruskal in that it uses greedy approach to find minimum spanning tree. Grow spanning tree from starting position by adding </w:t>
       </w:r>
       <w:r>
         <w:rPr>
@@ -739,31 +732,7 @@
         </w:numPr>
       </w:pPr>
       <w:r>
-        <w:t xml:space="preserve">Used in </w:t>
-      </w:r>
-      <w:proofErr w:type="spellStart"/>
-      <w:r>
-        <w:t>alg</w:t>
-      </w:r>
-      <w:proofErr w:type="spellEnd"/>
-      <w:r>
-        <w:t xml:space="preserve"> approximating travelling salesman problem, </w:t>
-      </w:r>
-      <w:proofErr w:type="gramStart"/>
-      <w:r>
-        <w:t>minimum-cost</w:t>
-      </w:r>
-      <w:proofErr w:type="gramEnd"/>
-      <w:r>
-        <w:t xml:space="preserve"> weighted perfect matching, </w:t>
-      </w:r>
-      <w:proofErr w:type="spellStart"/>
-      <w:r>
-        <w:t>etc</w:t>
-      </w:r>
-      <w:proofErr w:type="spellEnd"/>
-      <w:r>
-        <w:t>…</w:t>
+        <w:t>Used in alg approximating travelling salesman problem, minimum-cost weighted perfect matching, etc…</w:t>
       </w:r>
     </w:p>
     <w:p>
@@ -815,7 +784,7 @@
           <w:numId w:val="2"/>
         </w:numPr>
       </w:pPr>
-      <w:hyperlink r:id="rId10" w:history="1">
+      <w:hyperlink r:id="rId11" w:history="1">
         <w:r>
           <w:rPr>
             <w:rStyle w:val="a4"/>
@@ -891,15 +860,7 @@
         </w:numPr>
       </w:pPr>
       <w:r>
-        <w:t>Main types of algorithms: Bellman-Ford, Dijkstra, Topological sort, Floyd-</w:t>
-      </w:r>
-      <w:proofErr w:type="spellStart"/>
-      <w:r>
-        <w:t>Warshall</w:t>
-      </w:r>
-      <w:proofErr w:type="spellEnd"/>
-      <w:r>
-        <w:t>, Johnson</w:t>
+        <w:t>Main types of algorithms: Bellman-Ford, Dijkstra, Topological sort, Floyd-Warshall, Johnson</w:t>
       </w:r>
     </w:p>
     <w:p>
@@ -920,31 +881,8 @@
           <w:numId w:val="2"/>
         </w:numPr>
       </w:pPr>
-      <w:proofErr w:type="spellStart"/>
-      <w:r>
-        <w:t>Def’n</w:t>
-      </w:r>
-      <w:proofErr w:type="spellEnd"/>
-      <w:r>
-        <w:t>: Given a graph G, with vertices V, edges E with weight function w(</w:t>
-      </w:r>
-      <w:proofErr w:type="spellStart"/>
-      <w:proofErr w:type="gramStart"/>
-      <w:r>
-        <w:t>u,v</w:t>
-      </w:r>
-      <w:proofErr w:type="spellEnd"/>
-      <w:proofErr w:type="gramEnd"/>
-      <w:r>
-        <w:t xml:space="preserve">) = </w:t>
-      </w:r>
-      <w:proofErr w:type="spellStart"/>
-      <w:r>
-        <w:t>Wu,v</w:t>
-      </w:r>
-      <w:proofErr w:type="spellEnd"/>
-      <w:r>
-        <w:t xml:space="preserve"> and a single source vertex s, return shortest paths from s to all other vertices in V.</w:t>
+      <w:r>
+        <w:t>Def’n: Given a graph G, with vertices V, edges E with weight function w(u,v) = Wu,v and a single source vertex s, return shortest paths from s to all other vertices in V.</w:t>
       </w:r>
     </w:p>
     <w:p>
@@ -980,15 +918,7 @@
         </w:numPr>
       </w:pPr>
       <w:r>
-        <w:t xml:space="preserve">Has property that can detect negative weight cycles reachable from the source =&gt; no shortest path </w:t>
-      </w:r>
-      <w:proofErr w:type="gramStart"/>
-      <w:r>
-        <w:t>exist</w:t>
-      </w:r>
-      <w:proofErr w:type="gramEnd"/>
-      <w:r>
-        <w:t>.</w:t>
+        <w:t>Has property that can detect negative weight cycles reachable from the source =&gt; no shortest path exist.</w:t>
       </w:r>
     </w:p>
     <w:p>
@@ -1041,7 +971,6 @@
       <w:r>
         <w:t xml:space="preserve">irst </w:t>
       </w:r>
-      <w:proofErr w:type="gramStart"/>
       <w:r>
         <w:t>S</w:t>
       </w:r>
@@ -1049,11 +978,7 @@
         <w:t>earch</w:t>
       </w:r>
       <w:r>
-        <w:t>(</w:t>
-      </w:r>
-      <w:proofErr w:type="gramEnd"/>
-      <w:r>
-        <w:t>Not a single source SPA) to solve single source problem.</w:t>
+        <w:t>(Not a single source SPA) to solve single source problem.</w:t>
       </w:r>
     </w:p>
     <w:p>
@@ -1081,62 +1006,23 @@
           <w:numId w:val="2"/>
         </w:numPr>
       </w:pPr>
-      <w:proofErr w:type="spellStart"/>
-      <w:r>
-        <w:t>Def’n</w:t>
-      </w:r>
-      <w:proofErr w:type="spellEnd"/>
-      <w:r>
-        <w:t xml:space="preserve">: </w:t>
-      </w:r>
-      <w:r>
-        <w:t>Given a graph G, with vertices V, edges E with weight function w(</w:t>
-      </w:r>
-      <w:proofErr w:type="spellStart"/>
-      <w:proofErr w:type="gramStart"/>
-      <w:r>
-        <w:t>u,v</w:t>
-      </w:r>
-      <w:proofErr w:type="spellEnd"/>
-      <w:proofErr w:type="gramEnd"/>
-      <w:r>
-        <w:t xml:space="preserve">) = </w:t>
-      </w:r>
-      <w:proofErr w:type="spellStart"/>
-      <w:r>
-        <w:t>Wu,v</w:t>
-      </w:r>
-      <w:proofErr w:type="spellEnd"/>
-      <w:r>
-        <w:t>. Return shortest path from u to v for all (</w:t>
-      </w:r>
-      <w:proofErr w:type="spellStart"/>
-      <w:r>
-        <w:t>u,v</w:t>
-      </w:r>
-      <w:proofErr w:type="spellEnd"/>
-      <w:r>
-        <w:t>) in V.</w:t>
-      </w:r>
-    </w:p>
-    <w:p>
-      <w:pPr>
-        <w:pStyle w:val="a3"/>
-        <w:numPr>
-          <w:ilvl w:val="0"/>
-          <w:numId w:val="2"/>
-        </w:numPr>
-      </w:pPr>
-      <w:r>
-        <w:t>Floyd-</w:t>
-      </w:r>
-      <w:proofErr w:type="spellStart"/>
-      <w:r>
-        <w:t>Warshall</w:t>
-      </w:r>
-      <w:proofErr w:type="spellEnd"/>
-      <w:r>
-        <w:t>:</w:t>
+      <w:r>
+        <w:t xml:space="preserve">Def’n: </w:t>
+      </w:r>
+      <w:r>
+        <w:t>Given a graph G, with vertices V, edges E with weight function w(u,v) = Wu,v. Return shortest path from u to v for all (u,v) in V.</w:t>
+      </w:r>
+    </w:p>
+    <w:p>
+      <w:pPr>
+        <w:pStyle w:val="a3"/>
+        <w:numPr>
+          <w:ilvl w:val="0"/>
+          <w:numId w:val="2"/>
+        </w:numPr>
+      </w:pPr>
+      <w:r>
+        <w:t>Floyd-Warshall:</w:t>
       </w:r>
     </w:p>
     <w:p>
@@ -1225,23 +1111,7 @@
         </w:numPr>
       </w:pPr>
       <w:r>
-        <w:t xml:space="preserve">Maps ex: google map, </w:t>
-      </w:r>
-      <w:proofErr w:type="spellStart"/>
-      <w:r>
-        <w:t>kakao</w:t>
-      </w:r>
-      <w:proofErr w:type="spellEnd"/>
-      <w:r>
-        <w:t xml:space="preserve"> map, </w:t>
-      </w:r>
-      <w:proofErr w:type="spellStart"/>
-      <w:r>
-        <w:t>etc</w:t>
-      </w:r>
-      <w:proofErr w:type="spellEnd"/>
-      <w:r>
-        <w:t>…</w:t>
+        <w:t>Maps ex: google map, kakao map, etc…</w:t>
       </w:r>
     </w:p>
     <w:p>
@@ -1269,7 +1139,7 @@
           <w:numId w:val="2"/>
         </w:numPr>
       </w:pPr>
-      <w:hyperlink r:id="rId11" w:history="1">
+      <w:hyperlink r:id="rId12" w:history="1">
         <w:r>
           <w:rPr>
             <w:rStyle w:val="a4"/>
@@ -1286,7 +1156,7 @@
           <w:numId w:val="2"/>
         </w:numPr>
       </w:pPr>
-      <w:hyperlink r:id="rId12" w:history="1">
+      <w:hyperlink r:id="rId13" w:history="1">
         <w:r>
           <w:rPr>
             <w:rStyle w:val="a4"/>
@@ -1825,6 +1695,7 @@
     <w:lsdException w:name="HTML Sample" w:semiHidden="1" w:unhideWhenUsed="1"/>
     <w:lsdException w:name="HTML Typewriter" w:semiHidden="1" w:unhideWhenUsed="1"/>
     <w:lsdException w:name="HTML Variable" w:semiHidden="1" w:unhideWhenUsed="1"/>
+    <w:lsdException w:name="Normal Table" w:semiHidden="1" w:unhideWhenUsed="1"/>
     <w:lsdException w:name="annotation subject" w:semiHidden="1" w:unhideWhenUsed="1"/>
     <w:lsdException w:name="No List" w:semiHidden="1" w:unhideWhenUsed="1"/>
     <w:lsdException w:name="Outline List 1" w:semiHidden="1" w:unhideWhenUsed="1"/>
@@ -1871,8 +1742,10 @@
     <w:lsdException w:name="Table Subtle 2" w:semiHidden="1" w:unhideWhenUsed="1"/>
     <w:lsdException w:name="Table Web 1" w:semiHidden="1" w:unhideWhenUsed="1"/>
     <w:lsdException w:name="Table Web 2" w:semiHidden="1" w:unhideWhenUsed="1"/>
+    <w:lsdException w:name="Table Web 3" w:semiHidden="1" w:unhideWhenUsed="1"/>
     <w:lsdException w:name="Balloon Text" w:semiHidden="1" w:unhideWhenUsed="1"/>
     <w:lsdException w:name="Table Grid" w:uiPriority="39"/>
+    <w:lsdException w:name="Table Theme" w:semiHidden="1" w:unhideWhenUsed="1"/>
     <w:lsdException w:name="Placeholder Text" w:semiHidden="1"/>
     <w:lsdException w:name="No Spacing" w:uiPriority="1" w:qFormat="1"/>
     <w:lsdException w:name="Light Shading" w:uiPriority="60"/>

</xml_diff>